<commit_message>
adding texts to data loading
</commit_message>
<xml_diff>
--- a/EM 1060 Info.docx
+++ b/EM 1060 Info.docx
@@ -162,7 +162,33 @@
         <w:rPr>
           <w:rFonts w:ascii="Junicode" w:hAnsi="Junicode"/>
         </w:rPr>
-        <w:t xml:space="preserve">. Set up with Node.js and MongoDB through </w:t>
+        <w:t xml:space="preserve">. Set up with </w:t>
+      </w:r>
+      <w:r>
+        <w:rPr>
+          <w:rFonts w:ascii="Junicode" w:hAnsi="Junicode"/>
+        </w:rPr>
+        <w:t xml:space="preserve">MEAN stack (MongoDB, Express.js, </w:t>
+      </w:r>
+      <w:proofErr w:type="spellStart"/>
+      <w:r>
+        <w:rPr>
+          <w:rFonts w:ascii="Junicode" w:hAnsi="Junicode"/>
+        </w:rPr>
+        <w:t>AngularJs</w:t>
+      </w:r>
+      <w:proofErr w:type="spellEnd"/>
+      <w:r>
+        <w:rPr>
+          <w:rFonts w:ascii="Junicode" w:hAnsi="Junicode"/>
+        </w:rPr>
+        <w:t>, Node.js)</w:t>
+      </w:r>
+      <w:r>
+        <w:rPr>
+          <w:rFonts w:ascii="Junicode" w:hAnsi="Junicode"/>
+        </w:rPr>
+        <w:t xml:space="preserve"> through </w:t>
       </w:r>
       <w:proofErr w:type="spellStart"/>
       <w:r>
@@ -279,6 +305,20 @@
           <w:rFonts w:ascii="Junicode" w:hAnsi="Junicode"/>
         </w:rPr>
       </w:pPr>
+      <w:proofErr w:type="spellStart"/>
+      <w:r>
+        <w:rPr>
+          <w:rFonts w:ascii="Junicode" w:hAnsi="Junicode"/>
+        </w:rPr>
+        <w:t>Bitnami</w:t>
+      </w:r>
+      <w:proofErr w:type="spellEnd"/>
+      <w:r>
+        <w:rPr>
+          <w:rFonts w:ascii="Junicode" w:hAnsi="Junicode"/>
+        </w:rPr>
+        <w:t xml:space="preserve"> Application password:</w:t>
+      </w:r>
     </w:p>
     <w:p>
       <w:pPr>
@@ -288,16 +328,43 @@
       </w:pPr>
       <w:r>
         <w:rPr>
-          <w:rFonts w:ascii="Junicode" w:hAnsi="Junicode"/>
-          <w:b/>
-        </w:rPr>
-        <w:t>Data structure</w:t>
-      </w:r>
-      <w:r>
-        <w:rPr>
-          <w:rFonts w:ascii="Junicode" w:hAnsi="Junicode"/>
-        </w:rPr>
-        <w:t>:</w:t>
+          <w:noProof/>
+        </w:rPr>
+        <w:drawing>
+          <wp:inline distT="0" distB="0" distL="0" distR="0" wp14:anchorId="6BAA2623" wp14:editId="48CE37EC">
+            <wp:extent cx="5553075" cy="819150"/>
+            <wp:effectExtent l="0" t="0" r="9525" b="0"/>
+            <wp:docPr id="1" name="Picture 1"/>
+            <wp:cNvGraphicFramePr>
+              <a:graphicFrameLocks xmlns:a="http://schemas.openxmlformats.org/drawingml/2006/main" noChangeAspect="1"/>
+            </wp:cNvGraphicFramePr>
+            <a:graphic xmlns:a="http://schemas.openxmlformats.org/drawingml/2006/main">
+              <a:graphicData uri="http://schemas.openxmlformats.org/drawingml/2006/picture">
+                <pic:pic xmlns:pic="http://schemas.openxmlformats.org/drawingml/2006/picture">
+                  <pic:nvPicPr>
+                    <pic:cNvPr id="1" name=""/>
+                    <pic:cNvPicPr/>
+                  </pic:nvPicPr>
+                  <pic:blipFill>
+                    <a:blip r:embed="rId9"/>
+                    <a:stretch>
+                      <a:fillRect/>
+                    </a:stretch>
+                  </pic:blipFill>
+                  <pic:spPr>
+                    <a:xfrm>
+                      <a:off x="0" y="0"/>
+                      <a:ext cx="5553075" cy="819150"/>
+                    </a:xfrm>
+                    <a:prstGeom prst="rect">
+                      <a:avLst/>
+                    </a:prstGeom>
+                  </pic:spPr>
+                </pic:pic>
+              </a:graphicData>
+            </a:graphic>
+          </wp:inline>
+        </w:drawing>
       </w:r>
     </w:p>
     <w:p>
@@ -310,54 +377,134 @@
         <w:rPr>
           <w:rFonts w:ascii="Junicode" w:hAnsi="Junicode"/>
         </w:rPr>
-        <w:t>Most of what has been done so far is restructuring the data for use in a MongoDB database. The schema are in “web app/schema”. The data files are in “web app/</w:t>
+        <w:t>MongoDB Admin:</w:t>
+      </w:r>
+      <w:r>
+        <w:rPr>
+          <w:rFonts w:ascii="Junicode" w:hAnsi="Junicode"/>
+        </w:rPr>
+        <w:br/>
       </w:r>
       <w:proofErr w:type="spellStart"/>
       <w:r>
         <w:rPr>
           <w:rFonts w:ascii="Junicode" w:hAnsi="Junicode"/>
         </w:rPr>
-        <w:t>modelData</w:t>
+        <w:t>sudo</w:t>
       </w:r>
       <w:proofErr w:type="spellEnd"/>
       <w:r>
         <w:rPr>
           <w:rFonts w:ascii="Junicode" w:hAnsi="Junicode"/>
         </w:rPr>
-        <w:t xml:space="preserve">”. Each manuscript has a JSON file with all the relevant attributes. These were created by scraping the existing site, but didn’t capture everything. Some things that say “null” in the JSON file might actually exist and need to be added manually. I started doing this but didn’t finish. The only tricky thing is that </w:t>
-      </w:r>
-      <w:r>
-        <w:rPr>
-          <w:rFonts w:ascii="Junicode" w:hAnsi="Junicode"/>
-        </w:rPr>
-        <w:lastRenderedPageBreak/>
-        <w:t xml:space="preserve">some of the fields expect HTML—it should be pretty clear from looking at the others that do have everything filled in  (BL.Add.28188 and BL.Arun.60 are good examples). Even the ones that have “everything” aren’t totally complete. I realized that I forgot to add the authors of each entry. This, fortunately, should be really easy (if tedious) to do by hand. I also don’t have information about surrogates for any of them, just a true/false whether there exist surrogates. I hadn’t decided how to handle them yet (There was talk of getting all the images that are hosted locally on the old site into IIIF somewhere so they could be shown in </w:t>
-      </w:r>
-      <w:proofErr w:type="spellStart"/>
-      <w:r>
-        <w:rPr>
-          <w:rFonts w:ascii="Junicode" w:hAnsi="Junicode"/>
-        </w:rPr>
-        <w:t>Mirador</w:t>
-      </w:r>
-      <w:proofErr w:type="spellEnd"/>
-      <w:r>
-        <w:rPr>
-          <w:rFonts w:ascii="Junicode" w:hAnsi="Junicode"/>
-        </w:rPr>
-        <w:t>).</w:t>
-      </w:r>
-    </w:p>
-    <w:p>
-      <w:pPr>
-        <w:rPr>
-          <w:rFonts w:ascii="Junicode" w:hAnsi="Junicode"/>
-        </w:rPr>
-      </w:pPr>
+        <w:t xml:space="preserve"> mongo admin --username admin --password em1060</w:t>
+      </w:r>
       <w:bookmarkStart w:id="0" w:name="_GoBack"/>
       <w:bookmarkEnd w:id="0"/>
     </w:p>
     <w:p>
+      <w:pPr>
+        <w:rPr>
+          <w:rFonts w:ascii="Junicode" w:hAnsi="Junicode"/>
+        </w:rPr>
+      </w:pPr>
+      <w:r>
+        <w:rPr>
+          <w:rFonts w:ascii="Junicode" w:hAnsi="Junicode"/>
+          <w:b/>
+        </w:rPr>
+        <w:t>Data structure</w:t>
+      </w:r>
+      <w:r>
+        <w:rPr>
+          <w:rFonts w:ascii="Junicode" w:hAnsi="Junicode"/>
+        </w:rPr>
+        <w:t>:</w:t>
+      </w:r>
+    </w:p>
+    <w:p>
+      <w:pPr>
+        <w:rPr>
+          <w:rFonts w:ascii="Junicode" w:hAnsi="Junicode"/>
+        </w:rPr>
+      </w:pPr>
+      <w:r>
+        <w:rPr>
+          <w:rFonts w:ascii="Junicode" w:hAnsi="Junicode"/>
+        </w:rPr>
+        <w:lastRenderedPageBreak/>
+        <w:t>Most of what has been done so far is restructuring the data</w:t>
+      </w:r>
+      <w:r>
+        <w:rPr>
+          <w:rFonts w:ascii="Junicode" w:hAnsi="Junicode"/>
+        </w:rPr>
+        <w:t>, taking it out of the messy XML and into JSON</w:t>
+      </w:r>
+      <w:r>
+        <w:rPr>
+          <w:rFonts w:ascii="Junicode" w:hAnsi="Junicode"/>
+        </w:rPr>
+        <w:t xml:space="preserve"> for use in a MongoDB database. The schema are in “web app/schema”. The data files are in “web app/</w:t>
+      </w:r>
+      <w:proofErr w:type="spellStart"/>
+      <w:r>
+        <w:rPr>
+          <w:rFonts w:ascii="Junicode" w:hAnsi="Junicode"/>
+        </w:rPr>
+        <w:t>modelData</w:t>
+      </w:r>
+      <w:proofErr w:type="spellEnd"/>
+      <w:r>
+        <w:rPr>
+          <w:rFonts w:ascii="Junicode" w:hAnsi="Junicode"/>
+        </w:rPr>
+        <w:t xml:space="preserve">”. Each manuscript has a JSON file with all the relevant attributes. These were created by scraping the existing site, but didn’t capture everything. Some things that say “null” in the JSON file might actually exist and need to be added manually. I started doing this but didn’t finish. The only tricky thing is that some of the fields expect HTML—it should be pretty clear from looking at the others that do have everything filled in  (BL.Add.28188 and BL.Arun.60 are good examples). Even the ones that have “everything” aren’t totally complete. I realized that I forgot to add the authors of each entry. This, fortunately, should be really easy (if tedious) to do by hand. I also don’t have information about surrogates for any of them, just a true/false whether there exist surrogates. I hadn’t decided how to handle them yet (There was talk of getting all the images that are hosted locally on the old site into IIIF somewhere so they could be shown in </w:t>
+      </w:r>
+      <w:proofErr w:type="spellStart"/>
+      <w:r>
+        <w:rPr>
+          <w:rFonts w:ascii="Junicode" w:hAnsi="Junicode"/>
+        </w:rPr>
+        <w:t>Mirador</w:t>
+      </w:r>
+      <w:proofErr w:type="spellEnd"/>
+      <w:r>
+        <w:rPr>
+          <w:rFonts w:ascii="Junicode" w:hAnsi="Junicode"/>
+        </w:rPr>
+        <w:t>).</w:t>
+      </w:r>
+    </w:p>
+    <w:p>
+      <w:pPr>
+        <w:rPr>
+          <w:rFonts w:ascii="Junicode" w:hAnsi="Junicode"/>
+          <w:b/>
+        </w:rPr>
+      </w:pPr>
+      <w:r>
+        <w:rPr>
+          <w:rFonts w:ascii="Junicode" w:hAnsi="Junicode"/>
+          <w:b/>
+        </w:rPr>
+        <w:t>Database:</w:t>
+      </w:r>
+    </w:p>
+    <w:p>
+      <w:pPr>
+        <w:rPr>
+          <w:rFonts w:ascii="Junicode" w:hAnsi="Junicode"/>
+        </w:rPr>
+      </w:pPr>
+      <w:r>
+        <w:rPr>
+          <w:rFonts w:ascii="Junicode" w:hAnsi="Junicode"/>
+        </w:rPr>
+        <w:t>To load the database (whether on a local instance of Mongo for testing, which is what I’ve been doing so far or on the actual site), run loadDatabase.js</w:t>
+      </w:r>
+    </w:p>
+    <w:p>
       <w:r>
         <w:br w:type="page"/>
       </w:r>
@@ -408,7 +555,7 @@
         </w:rPr>
         <w:t>Host: </w:t>
       </w:r>
-      <w:hyperlink r:id="rId9" w:tgtFrame="_blank" w:history="1">
+      <w:hyperlink r:id="rId10" w:tgtFrame="_blank" w:history="1">
         <w:r>
           <w:rPr>
             <w:rStyle w:val="Hyperlink"/>
@@ -524,7 +671,7 @@
         </w:rPr>
         <w:t xml:space="preserve"> </w:t>
       </w:r>
-      <w:hyperlink r:id="rId10" w:tgtFrame="_blank" w:history="1">
+      <w:hyperlink r:id="rId11" w:tgtFrame="_blank" w:history="1">
         <w:r>
           <w:rPr>
             <w:rStyle w:val="Hyperlink"/>

</xml_diff>